<commit_message>
I commited the scrum template
</commit_message>
<xml_diff>
--- a/Scrum Meetings/Meeting 8.docx
+++ b/Scrum Meetings/Meeting 8.docx
@@ -20,7 +20,13 @@
         <w:t> </w:t>
       </w:r>
       <w:r>
-        <w:t>SCRUM MEETING WEEK ()</w:t>
+        <w:t>SCRUM MEETING WEEK (</w:t>
+      </w:r>
+      <w:r>
+        <w:t>12</w:t>
+      </w:r>
+      <w:r>
+        <w:t>)</w:t>
       </w:r>
     </w:p>
     <w:p>
@@ -92,7 +98,7 @@
           <w:szCs w:val="34"/>
         </w:rPr>
         <w:drawing>
-          <wp:inline distT="0" distB="0" distL="0" distR="0" wp14:anchorId="79682000" wp14:editId="2AA0A4C6">
+          <wp:inline distT="0" distB="0" distL="0" distR="0" wp14:anchorId="305B2620" wp14:editId="33D26561">
             <wp:extent cx="157163" cy="157163"/>
             <wp:effectExtent l="0" t="0" r="0" b="0"/>
             <wp:docPr id="1499542647" name="Picture 4" descr=":white_check_mark:"/>
@@ -280,6 +286,11 @@
           </w:tcPr>
           <w:p>
             <w:pPr>
+              <w:pStyle w:val="ListParagraph"/>
+              <w:numPr>
+                <w:ilvl w:val="0"/>
+                <w:numId w:val="7"/>
+              </w:numPr>
               <w:rPr>
                 <w:rFonts w:ascii="Times New Roman" w:eastAsia="Times New Roman" w:hAnsi="Times New Roman" w:cs="Times New Roman"/>
               </w:rPr>
@@ -290,20 +301,62 @@
               </w:rPr>
               <w:t>​​</w:t>
             </w:r>
-          </w:p>
-          <w:p>
-            <w:pPr>
-              <w:rPr>
-                <w:rFonts w:ascii="Times New Roman" w:eastAsia="Times New Roman" w:hAnsi="Times New Roman" w:cs="Times New Roman"/>
-              </w:rPr>
-            </w:pPr>
-          </w:p>
-          <w:p>
-            <w:pPr>
-              <w:rPr>
-                <w:rFonts w:ascii="Times New Roman" w:eastAsia="Times New Roman" w:hAnsi="Times New Roman" w:cs="Times New Roman"/>
-              </w:rPr>
-            </w:pPr>
+            <w:r>
+              <w:rPr>
+                <w:rFonts w:ascii="Times New Roman" w:eastAsia="Times New Roman" w:hAnsi="Times New Roman" w:cs="Times New Roman"/>
+              </w:rPr>
+              <w:t xml:space="preserve">Add </w:t>
+            </w:r>
+            <w:proofErr w:type="spellStart"/>
+            <w:r>
+              <w:rPr>
+                <w:rFonts w:ascii="Times New Roman" w:eastAsia="Times New Roman" w:hAnsi="Times New Roman" w:cs="Times New Roman"/>
+              </w:rPr>
+              <w:t>ip</w:t>
+            </w:r>
+            <w:proofErr w:type="spellEnd"/>
+            <w:r>
+              <w:rPr>
+                <w:rFonts w:ascii="Times New Roman" w:eastAsia="Times New Roman" w:hAnsi="Times New Roman" w:cs="Times New Roman"/>
+              </w:rPr>
+              <w:t xml:space="preserve"> addresses to </w:t>
+            </w:r>
+            <w:proofErr w:type="gramStart"/>
+            <w:r>
+              <w:rPr>
+                <w:rFonts w:ascii="Times New Roman" w:eastAsia="Times New Roman" w:hAnsi="Times New Roman" w:cs="Times New Roman"/>
+              </w:rPr>
+              <w:t>mongo</w:t>
+            </w:r>
+            <w:proofErr w:type="gramEnd"/>
+          </w:p>
+          <w:p>
+            <w:pPr>
+              <w:pStyle w:val="ListParagraph"/>
+              <w:numPr>
+                <w:ilvl w:val="0"/>
+                <w:numId w:val="7"/>
+              </w:numPr>
+              <w:rPr>
+                <w:rFonts w:ascii="Times New Roman" w:eastAsia="Times New Roman" w:hAnsi="Times New Roman" w:cs="Times New Roman"/>
+              </w:rPr>
+            </w:pPr>
+            <w:r>
+              <w:rPr>
+                <w:rFonts w:ascii="Times New Roman" w:eastAsia="Times New Roman" w:hAnsi="Times New Roman" w:cs="Times New Roman"/>
+              </w:rPr>
+              <w:t xml:space="preserve">Finish </w:t>
+            </w:r>
+            <w:proofErr w:type="spellStart"/>
+            <w:proofErr w:type="gramStart"/>
+            <w:r>
+              <w:rPr>
+                <w:rFonts w:ascii="Times New Roman" w:eastAsia="Times New Roman" w:hAnsi="Times New Roman" w:cs="Times New Roman"/>
+              </w:rPr>
+              <w:t>mvp</w:t>
+            </w:r>
+            <w:proofErr w:type="spellEnd"/>
+            <w:proofErr w:type="gramEnd"/>
           </w:p>
           <w:p>
             <w:pPr>
@@ -334,6 +387,11 @@
           </w:tcPr>
           <w:p>
             <w:pPr>
+              <w:pStyle w:val="ListParagraph"/>
+              <w:numPr>
+                <w:ilvl w:val="0"/>
+                <w:numId w:val="7"/>
+              </w:numPr>
               <w:rPr>
                 <w:rFonts w:ascii="Times New Roman" w:eastAsia="Times New Roman" w:hAnsi="Times New Roman" w:cs="Times New Roman"/>
               </w:rPr>
@@ -343,6 +401,64 @@
                 <w:rFonts w:ascii="Times New Roman" w:eastAsia="Times New Roman" w:hAnsi="Times New Roman" w:cs="Times New Roman"/>
               </w:rPr>
               <w:t>​​</w:t>
+            </w:r>
+            <w:r>
+              <w:rPr>
+                <w:rFonts w:ascii="Times New Roman" w:eastAsia="Times New Roman" w:hAnsi="Times New Roman" w:cs="Times New Roman"/>
+              </w:rPr>
+              <w:t xml:space="preserve">Discuss </w:t>
+            </w:r>
+            <w:proofErr w:type="gramStart"/>
+            <w:r>
+              <w:rPr>
+                <w:rFonts w:ascii="Times New Roman" w:eastAsia="Times New Roman" w:hAnsi="Times New Roman" w:cs="Times New Roman"/>
+              </w:rPr>
+              <w:t>bugs</w:t>
+            </w:r>
+            <w:proofErr w:type="gramEnd"/>
+          </w:p>
+          <w:p>
+            <w:pPr>
+              <w:pStyle w:val="ListParagraph"/>
+              <w:numPr>
+                <w:ilvl w:val="0"/>
+                <w:numId w:val="7"/>
+              </w:numPr>
+              <w:rPr>
+                <w:rFonts w:ascii="Times New Roman" w:eastAsia="Times New Roman" w:hAnsi="Times New Roman" w:cs="Times New Roman"/>
+              </w:rPr>
+            </w:pPr>
+            <w:r>
+              <w:rPr>
+                <w:rFonts w:ascii="Times New Roman" w:eastAsia="Times New Roman" w:hAnsi="Times New Roman" w:cs="Times New Roman"/>
+              </w:rPr>
+              <w:t xml:space="preserve">Discuss how to clean up </w:t>
+            </w:r>
+            <w:proofErr w:type="gramStart"/>
+            <w:r>
+              <w:rPr>
+                <w:rFonts w:ascii="Times New Roman" w:eastAsia="Times New Roman" w:hAnsi="Times New Roman" w:cs="Times New Roman"/>
+              </w:rPr>
+              <w:t>code</w:t>
+            </w:r>
+            <w:proofErr w:type="gramEnd"/>
+          </w:p>
+          <w:p>
+            <w:pPr>
+              <w:pStyle w:val="ListParagraph"/>
+              <w:numPr>
+                <w:ilvl w:val="0"/>
+                <w:numId w:val="7"/>
+              </w:numPr>
+              <w:rPr>
+                <w:rFonts w:ascii="Times New Roman" w:eastAsia="Times New Roman" w:hAnsi="Times New Roman" w:cs="Times New Roman"/>
+              </w:rPr>
+            </w:pPr>
+            <w:r>
+              <w:rPr>
+                <w:rFonts w:ascii="Times New Roman" w:eastAsia="Times New Roman" w:hAnsi="Times New Roman" w:cs="Times New Roman"/>
+              </w:rPr>
+              <w:t>Discuss documentation</w:t>
             </w:r>
           </w:p>
         </w:tc>
@@ -436,10 +552,10 @@
           <w:szCs w:val="34"/>
         </w:rPr>
         <w:drawing>
-          <wp:inline distT="0" distB="0" distL="0" distR="0">
+          <wp:inline distT="0" distB="0" distL="0" distR="0" wp14:anchorId="5EFABB2A" wp14:editId="6465EFF6">
             <wp:extent cx="171450" cy="171450"/>
             <wp:effectExtent l="0" t="0" r="6350" b="6350"/>
-            <wp:docPr id="922092399" name="Picture 3" descr=":busts_in_silhouette:"/>
+            <wp:docPr id="691539782" name="Picture 3" descr=":busts_in_silhouette:"/>
             <wp:cNvGraphicFramePr>
               <a:graphicFrameLocks xmlns:a="http://schemas.openxmlformats.org/drawingml/2006/main" noChangeAspect="1"/>
             </wp:cNvGraphicFramePr>
@@ -619,14 +735,14 @@
                 <w:rFonts w:ascii="Times New Roman" w:eastAsia="Times New Roman" w:hAnsi="Times New Roman" w:cs="Times New Roman"/>
                 <w:spacing w:val="-1"/>
               </w:rPr>
-              <w:t>​​</w:t>
-            </w:r>
-            <w:r>
-              <w:rPr>
-                <w:rFonts w:ascii="Times New Roman" w:eastAsia="Times New Roman" w:hAnsi="Times New Roman" w:cs="Times New Roman"/>
-                <w:spacing w:val="-1"/>
-              </w:rPr>
-              <w:t xml:space="preserve"> </w:t>
+              <w:t xml:space="preserve">​​ </w:t>
+            </w:r>
+            <w:r>
+              <w:rPr>
+                <w:rFonts w:ascii="Times New Roman" w:eastAsia="Times New Roman" w:hAnsi="Times New Roman" w:cs="Times New Roman"/>
+                <w:spacing w:val="-1"/>
+              </w:rPr>
+              <w:t>Gavin Ashworth</w:t>
             </w:r>
           </w:p>
         </w:tc>
@@ -647,14 +763,7 @@
                 <w:rFonts w:ascii="Times New Roman" w:eastAsia="Times New Roman" w:hAnsi="Times New Roman" w:cs="Times New Roman"/>
                 <w:spacing w:val="-1"/>
               </w:rPr>
-              <w:t>​​</w:t>
-            </w:r>
-            <w:r>
-              <w:rPr>
-                <w:rFonts w:ascii="Times New Roman" w:eastAsia="Times New Roman" w:hAnsi="Times New Roman" w:cs="Times New Roman"/>
-                <w:spacing w:val="-1"/>
-              </w:rPr>
-              <w:t xml:space="preserve"> </w:t>
+              <w:t>Dev</w:t>
             </w:r>
           </w:p>
         </w:tc>
@@ -674,6 +783,22 @@
                 <w:spacing w:val="-1"/>
               </w:rPr>
             </w:pPr>
+            <w:r>
+              <w:rPr>
+                <w:rFonts w:ascii="Times New Roman" w:eastAsia="Times New Roman" w:hAnsi="Times New Roman" w:cs="Times New Roman"/>
+                <w:spacing w:val="-1"/>
+              </w:rPr>
+              <w:t xml:space="preserve">Nick </w:t>
+            </w:r>
+            <w:proofErr w:type="spellStart"/>
+            <w:r>
+              <w:rPr>
+                <w:rFonts w:ascii="Times New Roman" w:eastAsia="Times New Roman" w:hAnsi="Times New Roman" w:cs="Times New Roman"/>
+                <w:spacing w:val="-1"/>
+              </w:rPr>
+              <w:t>Haydu</w:t>
+            </w:r>
+            <w:proofErr w:type="spellEnd"/>
           </w:p>
         </w:tc>
         <w:tc>
@@ -687,6 +812,13 @@
                 <w:spacing w:val="-1"/>
               </w:rPr>
             </w:pPr>
+            <w:r>
+              <w:rPr>
+                <w:rFonts w:ascii="Times New Roman" w:eastAsia="Times New Roman" w:hAnsi="Times New Roman" w:cs="Times New Roman"/>
+                <w:spacing w:val="-1"/>
+              </w:rPr>
+              <w:t>Dev</w:t>
+            </w:r>
           </w:p>
         </w:tc>
       </w:tr>
@@ -705,6 +837,13 @@
                 <w:spacing w:val="-1"/>
               </w:rPr>
             </w:pPr>
+            <w:r>
+              <w:rPr>
+                <w:rFonts w:ascii="Times New Roman" w:eastAsia="Times New Roman" w:hAnsi="Times New Roman" w:cs="Times New Roman"/>
+                <w:spacing w:val="-1"/>
+              </w:rPr>
+              <w:t>Imoudu Ibrahim</w:t>
+            </w:r>
           </w:p>
         </w:tc>
         <w:tc>
@@ -718,6 +857,13 @@
                 <w:spacing w:val="-1"/>
               </w:rPr>
             </w:pPr>
+            <w:r>
+              <w:rPr>
+                <w:rFonts w:ascii="Times New Roman" w:eastAsia="Times New Roman" w:hAnsi="Times New Roman" w:cs="Times New Roman"/>
+                <w:spacing w:val="-1"/>
+              </w:rPr>
+              <w:t>Scrum Master</w:t>
+            </w:r>
           </w:p>
         </w:tc>
       </w:tr>
@@ -736,6 +882,13 @@
                 <w:spacing w:val="-1"/>
               </w:rPr>
             </w:pPr>
+            <w:r>
+              <w:rPr>
+                <w:rFonts w:ascii="Times New Roman" w:eastAsia="Times New Roman" w:hAnsi="Times New Roman" w:cs="Times New Roman"/>
+                <w:spacing w:val="-1"/>
+              </w:rPr>
+              <w:t>Preston Melvin</w:t>
+            </w:r>
           </w:p>
         </w:tc>
         <w:tc>
@@ -749,67 +902,13 @@
                 <w:spacing w:val="-1"/>
               </w:rPr>
             </w:pPr>
-          </w:p>
-        </w:tc>
-      </w:tr>
-      <w:tr>
-        <w:trPr>
-          <w:trHeight w:val="539"/>
-        </w:trPr>
-        <w:tc>
-          <w:tcPr>
-            <w:tcW w:w="4957" w:type="dxa"/>
-          </w:tcPr>
-          <w:p>
-            <w:pPr>
-              <w:rPr>
-                <w:rFonts w:ascii="Times New Roman" w:eastAsia="Times New Roman" w:hAnsi="Times New Roman" w:cs="Times New Roman"/>
-                <w:spacing w:val="-1"/>
-              </w:rPr>
-            </w:pPr>
-          </w:p>
-        </w:tc>
-        <w:tc>
-          <w:tcPr>
-            <w:tcW w:w="2835" w:type="dxa"/>
-          </w:tcPr>
-          <w:p>
-            <w:pPr>
-              <w:rPr>
-                <w:rFonts w:ascii="Times New Roman" w:eastAsia="Times New Roman" w:hAnsi="Times New Roman" w:cs="Times New Roman"/>
-                <w:spacing w:val="-1"/>
-              </w:rPr>
-            </w:pPr>
-          </w:p>
-        </w:tc>
-      </w:tr>
-      <w:tr>
-        <w:tc>
-          <w:tcPr>
-            <w:tcW w:w="4957" w:type="dxa"/>
-            <w:hideMark/>
-          </w:tcPr>
-          <w:p>
-            <w:pPr>
-              <w:rPr>
-                <w:rFonts w:ascii="Times New Roman" w:eastAsia="Times New Roman" w:hAnsi="Times New Roman" w:cs="Times New Roman"/>
-                <w:spacing w:val="-1"/>
-              </w:rPr>
-            </w:pPr>
-          </w:p>
-        </w:tc>
-        <w:tc>
-          <w:tcPr>
-            <w:tcW w:w="2835" w:type="dxa"/>
-            <w:hideMark/>
-          </w:tcPr>
-          <w:p>
-            <w:pPr>
-              <w:rPr>
-                <w:rFonts w:ascii="Times New Roman" w:eastAsia="Times New Roman" w:hAnsi="Times New Roman" w:cs="Times New Roman"/>
-                <w:spacing w:val="-1"/>
-              </w:rPr>
-            </w:pPr>
+            <w:r>
+              <w:rPr>
+                <w:rFonts w:ascii="Times New Roman" w:eastAsia="Times New Roman" w:hAnsi="Times New Roman" w:cs="Times New Roman"/>
+                <w:spacing w:val="-1"/>
+              </w:rPr>
+              <w:t>Product Owner</w:t>
+            </w:r>
           </w:p>
         </w:tc>
       </w:tr>
@@ -894,7 +993,7 @@
           <w:szCs w:val="34"/>
         </w:rPr>
         <w:drawing>
-          <wp:inline distT="0" distB="0" distL="0" distR="0">
+          <wp:inline distT="0" distB="0" distL="0" distR="0" wp14:anchorId="16888ECF" wp14:editId="1B4FEDE3">
             <wp:extent cx="185738" cy="185738"/>
             <wp:effectExtent l="0" t="0" r="5080" b="5080"/>
             <wp:docPr id="459473846" name="Picture 2" descr=":pencil2:"/>
@@ -1075,7 +1174,7 @@
                 <w:rFonts w:ascii="Times New Roman" w:eastAsia="Times New Roman" w:hAnsi="Times New Roman" w:cs="Times New Roman"/>
                 <w:spacing w:val="-1"/>
               </w:rPr>
-              <w:t>e.g., Bugs</w:t>
+              <w:t>Testing and admin</w:t>
             </w:r>
           </w:p>
         </w:tc>
@@ -1129,7 +1228,7 @@
                 <w:rFonts w:ascii="Times New Roman" w:eastAsia="Times New Roman" w:hAnsi="Times New Roman" w:cs="Times New Roman"/>
                 <w:spacing w:val="-1"/>
               </w:rPr>
-              <w:t xml:space="preserve"> </w:t>
+              <w:t>8 issues</w:t>
             </w:r>
           </w:p>
         </w:tc>
@@ -1174,6 +1273,15 @@
                 <w:spacing w:val="-1"/>
               </w:rPr>
             </w:pPr>
+            <w:proofErr w:type="gramStart"/>
+            <w:r>
+              <w:rPr>
+                <w:rFonts w:ascii="Times New Roman" w:eastAsia="Times New Roman" w:hAnsi="Times New Roman" w:cs="Times New Roman"/>
+                <w:spacing w:val="-1"/>
+              </w:rPr>
+              <w:t>1  issue</w:t>
+            </w:r>
+            <w:proofErr w:type="gramEnd"/>
           </w:p>
         </w:tc>
       </w:tr>
@@ -1217,6 +1325,13 @@
                 <w:spacing w:val="-1"/>
               </w:rPr>
             </w:pPr>
+            <w:r>
+              <w:rPr>
+                <w:rFonts w:ascii="Times New Roman" w:eastAsia="Times New Roman" w:hAnsi="Times New Roman" w:cs="Times New Roman"/>
+                <w:spacing w:val="-1"/>
+              </w:rPr>
+              <w:t>24 hours</w:t>
+            </w:r>
           </w:p>
         </w:tc>
       </w:tr>
@@ -1274,10 +1389,61 @@
               </w:rPr>
               <w:t xml:space="preserve"> </w:t>
             </w:r>
+            <w:r>
+              <w:rPr>
+                <w:rFonts w:ascii="Times New Roman" w:eastAsia="Times New Roman" w:hAnsi="Times New Roman" w:cs="Times New Roman"/>
+                <w:spacing w:val="-1"/>
+              </w:rPr>
+              <w:t xml:space="preserve">Almost all issues were completed, someone had some </w:t>
+            </w:r>
+            <w:proofErr w:type="spellStart"/>
+            <w:r>
+              <w:rPr>
+                <w:rFonts w:ascii="Times New Roman" w:eastAsia="Times New Roman" w:hAnsi="Times New Roman" w:cs="Times New Roman"/>
+                <w:spacing w:val="-1"/>
+              </w:rPr>
+              <w:t>bigs</w:t>
+            </w:r>
+            <w:proofErr w:type="spellEnd"/>
+            <w:r>
+              <w:rPr>
+                <w:rFonts w:ascii="Times New Roman" w:eastAsia="Times New Roman" w:hAnsi="Times New Roman" w:cs="Times New Roman"/>
+                <w:spacing w:val="-1"/>
+              </w:rPr>
+              <w:t xml:space="preserve"> to overcome, we discussed how to resolve it in person</w:t>
+            </w:r>
           </w:p>
         </w:tc>
       </w:tr>
     </w:tbl>
+    <w:p>
+      <w:pPr>
+        <w:spacing w:before="480"/>
+        <w:outlineLvl w:val="2"/>
+        <w:rPr>
+          <w:rFonts w:ascii="Times New Roman" w:eastAsia="Times New Roman" w:hAnsi="Times New Roman" w:cs="Times New Roman"/>
+          <w:b/>
+          <w:bCs/>
+          <w:spacing w:val="-1"/>
+          <w:sz w:val="27"/>
+          <w:szCs w:val="27"/>
+        </w:rPr>
+      </w:pPr>
+    </w:p>
+    <w:p>
+      <w:pPr>
+        <w:spacing w:before="480"/>
+        <w:outlineLvl w:val="2"/>
+        <w:rPr>
+          <w:rFonts w:ascii="Times New Roman" w:eastAsia="Times New Roman" w:hAnsi="Times New Roman" w:cs="Times New Roman"/>
+          <w:b/>
+          <w:bCs/>
+          <w:spacing w:val="-1"/>
+          <w:sz w:val="27"/>
+          <w:szCs w:val="27"/>
+        </w:rPr>
+      </w:pPr>
+    </w:p>
     <w:p>
       <w:pPr>
         <w:spacing w:before="480"/>
@@ -1388,7 +1554,22 @@
                 <w:rFonts w:ascii="Times New Roman" w:eastAsia="Times New Roman" w:hAnsi="Times New Roman" w:cs="Times New Roman"/>
                 <w:spacing w:val="-1"/>
               </w:rPr>
-              <w:t xml:space="preserve"> </w:t>
+              <w:t xml:space="preserve">March </w:t>
+            </w:r>
+            <w:r>
+              <w:rPr>
+                <w:rFonts w:ascii="Times New Roman" w:eastAsia="Times New Roman" w:hAnsi="Times New Roman" w:cs="Times New Roman"/>
+                <w:spacing w:val="-1"/>
+              </w:rPr>
+              <w:t>25</w:t>
+            </w:r>
+            <w:r>
+              <w:rPr>
+                <w:rFonts w:ascii="Times New Roman" w:eastAsia="Times New Roman" w:hAnsi="Times New Roman" w:cs="Times New Roman"/>
+                <w:spacing w:val="-1"/>
+                <w:vertAlign w:val="superscript"/>
+              </w:rPr>
+              <w:t>th</w:t>
             </w:r>
           </w:p>
         </w:tc>
@@ -1430,6 +1611,28 @@
                 <w:spacing w:val="-1"/>
               </w:rPr>
             </w:pPr>
+            <w:r>
+              <w:rPr>
+                <w:rFonts w:ascii="Times New Roman" w:eastAsia="Times New Roman" w:hAnsi="Times New Roman" w:cs="Times New Roman"/>
+                <w:spacing w:val="-1"/>
+              </w:rPr>
+              <w:t>April 1</w:t>
+            </w:r>
+            <w:r>
+              <w:rPr>
+                <w:rFonts w:ascii="Times New Roman" w:eastAsia="Times New Roman" w:hAnsi="Times New Roman" w:cs="Times New Roman"/>
+                <w:spacing w:val="-1"/>
+                <w:vertAlign w:val="superscript"/>
+              </w:rPr>
+              <w:t>st</w:t>
+            </w:r>
+            <w:r>
+              <w:rPr>
+                <w:rFonts w:ascii="Times New Roman" w:eastAsia="Times New Roman" w:hAnsi="Times New Roman" w:cs="Times New Roman"/>
+                <w:spacing w:val="-1"/>
+              </w:rPr>
+              <w:t xml:space="preserve"> </w:t>
+            </w:r>
           </w:p>
         </w:tc>
       </w:tr>
@@ -1482,7 +1685,7 @@
                 <w:rFonts w:ascii="Times New Roman" w:eastAsia="Times New Roman" w:hAnsi="Times New Roman" w:cs="Times New Roman"/>
                 <w:spacing w:val="-1"/>
               </w:rPr>
-              <w:t xml:space="preserve"> </w:t>
+              <w:t>Refactoring, documentation, M4</w:t>
             </w:r>
           </w:p>
         </w:tc>
@@ -1524,6 +1727,20 @@
                 <w:spacing w:val="-1"/>
               </w:rPr>
             </w:pPr>
+            <w:r>
+              <w:rPr>
+                <w:rFonts w:ascii="Times New Roman" w:eastAsia="Times New Roman" w:hAnsi="Times New Roman" w:cs="Times New Roman"/>
+                <w:spacing w:val="-1"/>
+              </w:rPr>
+              <w:t>32</w:t>
+            </w:r>
+            <w:r>
+              <w:rPr>
+                <w:rFonts w:ascii="Times New Roman" w:eastAsia="Times New Roman" w:hAnsi="Times New Roman" w:cs="Times New Roman"/>
+                <w:spacing w:val="-1"/>
+              </w:rPr>
+              <w:t xml:space="preserve"> hours</w:t>
+            </w:r>
           </w:p>
         </w:tc>
       </w:tr>
@@ -1564,6 +1781,20 @@
                 <w:spacing w:val="-1"/>
               </w:rPr>
             </w:pPr>
+            <w:r>
+              <w:rPr>
+                <w:rFonts w:ascii="Times New Roman" w:eastAsia="Times New Roman" w:hAnsi="Times New Roman" w:cs="Times New Roman"/>
+                <w:spacing w:val="-1"/>
+              </w:rPr>
+              <w:t>2</w:t>
+            </w:r>
+            <w:r>
+              <w:rPr>
+                <w:rFonts w:ascii="Times New Roman" w:eastAsia="Times New Roman" w:hAnsi="Times New Roman" w:cs="Times New Roman"/>
+                <w:spacing w:val="-1"/>
+              </w:rPr>
+              <w:t>8 hours</w:t>
+            </w:r>
           </w:p>
         </w:tc>
       </w:tr>
@@ -1609,76 +1840,109 @@
                 <w:rFonts w:ascii="Times New Roman" w:eastAsia="Times New Roman" w:hAnsi="Times New Roman" w:cs="Times New Roman"/>
                 <w:spacing w:val="-1"/>
               </w:rPr>
-              <w:t xml:space="preserve"> Member 1</w:t>
-            </w:r>
-          </w:p>
-          <w:p>
-            <w:pPr>
-              <w:rPr>
-                <w:rFonts w:ascii="Times New Roman" w:eastAsia="Times New Roman" w:hAnsi="Times New Roman" w:cs="Times New Roman"/>
-                <w:spacing w:val="-1"/>
-              </w:rPr>
-            </w:pPr>
-            <w:r>
-              <w:rPr>
-                <w:rFonts w:ascii="Times New Roman" w:eastAsia="Times New Roman" w:hAnsi="Times New Roman" w:cs="Times New Roman"/>
-                <w:spacing w:val="-1"/>
-              </w:rPr>
-              <w:t xml:space="preserve"> Member 2</w:t>
-            </w:r>
-          </w:p>
-          <w:p>
-            <w:pPr>
-              <w:rPr>
-                <w:rFonts w:ascii="Times New Roman" w:eastAsia="Times New Roman" w:hAnsi="Times New Roman" w:cs="Times New Roman"/>
-                <w:spacing w:val="-1"/>
-              </w:rPr>
-            </w:pPr>
-            <w:r>
-              <w:rPr>
-                <w:rFonts w:ascii="Times New Roman" w:eastAsia="Times New Roman" w:hAnsi="Times New Roman" w:cs="Times New Roman"/>
-                <w:spacing w:val="-1"/>
-              </w:rPr>
-              <w:t xml:space="preserve"> Member 3</w:t>
-            </w:r>
-          </w:p>
-          <w:p>
-            <w:pPr>
-              <w:rPr>
-                <w:rFonts w:ascii="Times New Roman" w:eastAsia="Times New Roman" w:hAnsi="Times New Roman" w:cs="Times New Roman"/>
-                <w:spacing w:val="-1"/>
-              </w:rPr>
-            </w:pPr>
-            <w:r>
-              <w:rPr>
-                <w:rFonts w:ascii="Times New Roman" w:eastAsia="Times New Roman" w:hAnsi="Times New Roman" w:cs="Times New Roman"/>
-                <w:spacing w:val="-1"/>
-              </w:rPr>
-              <w:t xml:space="preserve"> Member 4</w:t>
-            </w:r>
-          </w:p>
-          <w:p>
-            <w:pPr>
-              <w:rPr>
-                <w:rFonts w:ascii="Times New Roman" w:eastAsia="Times New Roman" w:hAnsi="Times New Roman" w:cs="Times New Roman"/>
-                <w:spacing w:val="-1"/>
-              </w:rPr>
-            </w:pPr>
-            <w:r>
-              <w:rPr>
-                <w:rFonts w:ascii="Times New Roman" w:eastAsia="Times New Roman" w:hAnsi="Times New Roman" w:cs="Times New Roman"/>
-                <w:spacing w:val="-1"/>
-              </w:rPr>
-              <w:t xml:space="preserve"> Member 5</w:t>
-            </w:r>
-          </w:p>
-          <w:p>
-            <w:pPr>
-              <w:rPr>
-                <w:rFonts w:ascii="Times New Roman" w:eastAsia="Times New Roman" w:hAnsi="Times New Roman" w:cs="Times New Roman"/>
-                <w:spacing w:val="-1"/>
-              </w:rPr>
-            </w:pPr>
+              <w:t xml:space="preserve">Imoudu: </w:t>
+            </w:r>
+            <w:r>
+              <w:rPr>
+                <w:rFonts w:ascii="Times New Roman" w:eastAsia="Times New Roman" w:hAnsi="Times New Roman" w:cs="Times New Roman"/>
+                <w:spacing w:val="-1"/>
+              </w:rPr>
+              <w:t>7</w:t>
+            </w:r>
+            <w:r>
+              <w:rPr>
+                <w:rFonts w:ascii="Times New Roman" w:eastAsia="Times New Roman" w:hAnsi="Times New Roman" w:cs="Times New Roman"/>
+                <w:spacing w:val="-1"/>
+              </w:rPr>
+              <w:t xml:space="preserve"> hours</w:t>
+            </w:r>
+          </w:p>
+          <w:p>
+            <w:pPr>
+              <w:rPr>
+                <w:rFonts w:ascii="Times New Roman" w:eastAsia="Times New Roman" w:hAnsi="Times New Roman" w:cs="Times New Roman"/>
+                <w:spacing w:val="-1"/>
+              </w:rPr>
+            </w:pPr>
+            <w:r>
+              <w:rPr>
+                <w:rFonts w:ascii="Times New Roman" w:eastAsia="Times New Roman" w:hAnsi="Times New Roman" w:cs="Times New Roman"/>
+                <w:spacing w:val="-1"/>
+              </w:rPr>
+              <w:t xml:space="preserve">Gav: </w:t>
+            </w:r>
+            <w:r>
+              <w:rPr>
+                <w:rFonts w:ascii="Times New Roman" w:eastAsia="Times New Roman" w:hAnsi="Times New Roman" w:cs="Times New Roman"/>
+                <w:spacing w:val="-1"/>
+              </w:rPr>
+              <w:t>7</w:t>
+            </w:r>
+            <w:r>
+              <w:rPr>
+                <w:rFonts w:ascii="Times New Roman" w:eastAsia="Times New Roman" w:hAnsi="Times New Roman" w:cs="Times New Roman"/>
+                <w:spacing w:val="-1"/>
+              </w:rPr>
+              <w:t xml:space="preserve"> hours</w:t>
+            </w:r>
+          </w:p>
+          <w:p>
+            <w:pPr>
+              <w:rPr>
+                <w:rFonts w:ascii="Times New Roman" w:eastAsia="Times New Roman" w:hAnsi="Times New Roman" w:cs="Times New Roman"/>
+                <w:spacing w:val="-1"/>
+              </w:rPr>
+            </w:pPr>
+            <w:r>
+              <w:rPr>
+                <w:rFonts w:ascii="Times New Roman" w:eastAsia="Times New Roman" w:hAnsi="Times New Roman" w:cs="Times New Roman"/>
+                <w:spacing w:val="-1"/>
+              </w:rPr>
+              <w:t xml:space="preserve">Nick: </w:t>
+            </w:r>
+            <w:r>
+              <w:rPr>
+                <w:rFonts w:ascii="Times New Roman" w:eastAsia="Times New Roman" w:hAnsi="Times New Roman" w:cs="Times New Roman"/>
+                <w:spacing w:val="-1"/>
+              </w:rPr>
+              <w:t>7</w:t>
+            </w:r>
+            <w:r>
+              <w:rPr>
+                <w:rFonts w:ascii="Times New Roman" w:eastAsia="Times New Roman" w:hAnsi="Times New Roman" w:cs="Times New Roman"/>
+                <w:spacing w:val="-1"/>
+              </w:rPr>
+              <w:t xml:space="preserve"> hours</w:t>
+            </w:r>
+          </w:p>
+          <w:p>
+            <w:pPr>
+              <w:rPr>
+                <w:rFonts w:ascii="Times New Roman" w:eastAsia="Times New Roman" w:hAnsi="Times New Roman" w:cs="Times New Roman"/>
+                <w:spacing w:val="-1"/>
+              </w:rPr>
+            </w:pPr>
+            <w:r>
+              <w:rPr>
+                <w:rFonts w:ascii="Times New Roman" w:eastAsia="Times New Roman" w:hAnsi="Times New Roman" w:cs="Times New Roman"/>
+                <w:spacing w:val="-1"/>
+              </w:rPr>
+              <w:t xml:space="preserve">Preston: </w:t>
+            </w:r>
+            <w:r>
+              <w:rPr>
+                <w:rFonts w:ascii="Times New Roman" w:eastAsia="Times New Roman" w:hAnsi="Times New Roman" w:cs="Times New Roman"/>
+                <w:spacing w:val="-1"/>
+              </w:rPr>
+              <w:t>7</w:t>
+            </w:r>
+            <w:r>
+              <w:rPr>
+                <w:rFonts w:ascii="Times New Roman" w:eastAsia="Times New Roman" w:hAnsi="Times New Roman" w:cs="Times New Roman"/>
+                <w:spacing w:val="-1"/>
+              </w:rPr>
+              <w:t xml:space="preserve"> hours</w:t>
+            </w:r>
           </w:p>
         </w:tc>
       </w:tr>
@@ -1783,178 +2047,6 @@
         </w:tc>
       </w:tr>
     </w:tbl>
-    <w:p>
-      <w:pPr>
-        <w:spacing w:before="480"/>
-        <w:outlineLvl w:val="2"/>
-        <w:rPr>
-          <w:rFonts w:ascii="Times New Roman" w:eastAsia="Times New Roman" w:hAnsi="Times New Roman" w:cs="Times New Roman"/>
-          <w:b/>
-          <w:bCs/>
-          <w:spacing w:val="-1"/>
-          <w:sz w:val="27"/>
-          <w:szCs w:val="27"/>
-        </w:rPr>
-      </w:pPr>
-    </w:p>
-    <w:p>
-      <w:pPr>
-        <w:outlineLvl w:val="1"/>
-        <w:rPr>
-          <w:rFonts w:ascii="Times New Roman" w:eastAsia="Times New Roman" w:hAnsi="Times New Roman" w:cs="Times New Roman"/>
-          <w:b/>
-          <w:bCs/>
-          <w:spacing w:val="-2"/>
-          <w:sz w:val="34"/>
-          <w:szCs w:val="34"/>
-        </w:rPr>
-      </w:pPr>
-      <w:r>
-        <w:rPr>
-          <w:rFonts w:ascii="Times New Roman" w:eastAsia="Times New Roman" w:hAnsi="Times New Roman" w:cs="Times New Roman"/>
-          <w:b/>
-          <w:bCs/>
-          <w:spacing w:val="-2"/>
-          <w:sz w:val="34"/>
-          <w:szCs w:val="34"/>
-        </w:rPr>
-        <w:fldChar w:fldCharType="begin"/>
-      </w:r>
-      <w:r>
-        <w:rPr>
-          <w:rFonts w:ascii="Times New Roman" w:eastAsia="Times New Roman" w:hAnsi="Times New Roman" w:cs="Times New Roman"/>
-          <w:b/>
-          <w:bCs/>
-          <w:spacing w:val="-2"/>
-          <w:sz w:val="34"/>
-          <w:szCs w:val="34"/>
-        </w:rPr>
-        <w:instrText xml:space="preserve"> INCLUDEPICTURE "/Users/gerope/Library/Group Containers/UBF8T346G9.ms/WebArchiveCopyPasteTempFiles/com.microsoft.Word/1f4da.png" \* MERGEFORMATINET </w:instrText>
-      </w:r>
-      <w:r>
-        <w:rPr>
-          <w:rFonts w:ascii="Times New Roman" w:eastAsia="Times New Roman" w:hAnsi="Times New Roman" w:cs="Times New Roman"/>
-          <w:b/>
-          <w:bCs/>
-          <w:spacing w:val="-2"/>
-          <w:sz w:val="34"/>
-          <w:szCs w:val="34"/>
-        </w:rPr>
-        <w:fldChar w:fldCharType="separate"/>
-      </w:r>
-      <w:r>
-        <w:rPr>
-          <w:rFonts w:ascii="Times New Roman" w:eastAsia="Times New Roman" w:hAnsi="Times New Roman" w:cs="Times New Roman"/>
-          <w:b/>
-          <w:bCs/>
-          <w:noProof/>
-          <w:spacing w:val="-2"/>
-          <w:sz w:val="34"/>
-          <w:szCs w:val="34"/>
-        </w:rPr>
-        <w:drawing>
-          <wp:inline distT="0" distB="0" distL="0" distR="0">
-            <wp:extent cx="178594" cy="178594"/>
-            <wp:effectExtent l="0" t="0" r="0" b="0"/>
-            <wp:docPr id="306956271" name="Picture 1" descr=":books:"/>
-            <wp:cNvGraphicFramePr>
-              <a:graphicFrameLocks xmlns:a="http://schemas.openxmlformats.org/drawingml/2006/main" noChangeAspect="1"/>
-            </wp:cNvGraphicFramePr>
-            <a:graphic xmlns:a="http://schemas.openxmlformats.org/drawingml/2006/main">
-              <a:graphicData uri="http://schemas.openxmlformats.org/drawingml/2006/picture">
-                <pic:pic xmlns:pic="http://schemas.openxmlformats.org/drawingml/2006/picture">
-                  <pic:nvPicPr>
-                    <pic:cNvPr id="0" name="Picture 12" descr=":books:"/>
-                    <pic:cNvPicPr>
-                      <a:picLocks noChangeAspect="1" noChangeArrowheads="1"/>
-                    </pic:cNvPicPr>
-                  </pic:nvPicPr>
-                  <pic:blipFill>
-                    <a:blip r:embed="rId10" cstate="print">
-                      <a:extLst>
-                        <a:ext uri="{28A0092B-C50C-407E-A947-70E740481C1C}">
-                          <a14:useLocalDpi xmlns:a14="http://schemas.microsoft.com/office/drawing/2010/main" val="0"/>
-                        </a:ext>
-                      </a:extLst>
-                    </a:blip>
-                    <a:srcRect/>
-                    <a:stretch>
-                      <a:fillRect/>
-                    </a:stretch>
-                  </pic:blipFill>
-                  <pic:spPr bwMode="auto">
-                    <a:xfrm>
-                      <a:off x="0" y="0"/>
-                      <a:ext cx="181711" cy="181711"/>
-                    </a:xfrm>
-                    <a:prstGeom prst="rect">
-                      <a:avLst/>
-                    </a:prstGeom>
-                    <a:noFill/>
-                    <a:ln>
-                      <a:noFill/>
-                    </a:ln>
-                  </pic:spPr>
-                </pic:pic>
-              </a:graphicData>
-            </a:graphic>
-          </wp:inline>
-        </w:drawing>
-      </w:r>
-      <w:r>
-        <w:rPr>
-          <w:rFonts w:ascii="Times New Roman" w:eastAsia="Times New Roman" w:hAnsi="Times New Roman" w:cs="Times New Roman"/>
-          <w:b/>
-          <w:bCs/>
-          <w:spacing w:val="-2"/>
-          <w:sz w:val="34"/>
-          <w:szCs w:val="34"/>
-        </w:rPr>
-        <w:fldChar w:fldCharType="end"/>
-      </w:r>
-      <w:r>
-        <w:rPr>
-          <w:rFonts w:ascii="Times New Roman" w:eastAsia="Times New Roman" w:hAnsi="Times New Roman" w:cs="Times New Roman"/>
-          <w:b/>
-          <w:bCs/>
-          <w:spacing w:val="-2"/>
-          <w:sz w:val="34"/>
-          <w:szCs w:val="34"/>
-        </w:rPr>
-        <w:t> Sprint planning resources</w:t>
-      </w:r>
-    </w:p>
-    <w:p>
-      <w:pPr>
-        <w:numPr>
-          <w:ilvl w:val="0"/>
-          <w:numId w:val="5"/>
-        </w:numPr>
-        <w:rPr>
-          <w:rFonts w:ascii="Times New Roman" w:eastAsia="Times New Roman" w:hAnsi="Times New Roman" w:cs="Times New Roman"/>
-          <w:spacing w:val="-1"/>
-        </w:rPr>
-      </w:pPr>
-    </w:p>
-    <w:p>
-      <w:pPr>
-        <w:numPr>
-          <w:ilvl w:val="0"/>
-          <w:numId w:val="5"/>
-        </w:numPr>
-        <w:rPr>
-          <w:rFonts w:ascii="Times New Roman" w:eastAsia="Times New Roman" w:hAnsi="Times New Roman" w:cs="Times New Roman"/>
-          <w:spacing w:val="-1"/>
-        </w:rPr>
-      </w:pPr>
-    </w:p>
-    <w:p>
-      <w:pPr>
-        <w:rPr>
-          <w:rFonts w:ascii="Times New Roman" w:eastAsia="Times New Roman" w:hAnsi="Times New Roman" w:cs="Times New Roman"/>
-        </w:rPr>
-      </w:pPr>
-    </w:p>
     <w:p/>
     <w:sectPr>
       <w:pgSz w:w="12240" w:h="15840"/>
@@ -2680,6 +2772,118 @@
     </w:lvl>
   </w:abstractNum>
   <w:abstractNum w:abstractNumId="5" w15:restartNumberingAfterBreak="0">
+    <w:nsid w:val="29B53570"/>
+    <w:multiLevelType w:val="hybridMultilevel"/>
+    <w:tmpl w:val="65D61A20"/>
+    <w:lvl w:ilvl="0" w:tplc="F48658A6">
+      <w:numFmt w:val="bullet"/>
+      <w:lvlText w:val="-"/>
+      <w:lvlJc w:val="left"/>
+      <w:pPr>
+        <w:ind w:left="720" w:hanging="360"/>
+      </w:pPr>
+      <w:rPr>
+        <w:rFonts w:ascii="Times New Roman" w:eastAsia="Times New Roman" w:hAnsi="Times New Roman" w:cs="Times New Roman" w:hint="default"/>
+      </w:rPr>
+    </w:lvl>
+    <w:lvl w:ilvl="1" w:tplc="04090003" w:tentative="1">
+      <w:start w:val="1"/>
+      <w:numFmt w:val="bullet"/>
+      <w:lvlText w:val="o"/>
+      <w:lvlJc w:val="left"/>
+      <w:pPr>
+        <w:ind w:left="1440" w:hanging="360"/>
+      </w:pPr>
+      <w:rPr>
+        <w:rFonts w:ascii="Courier New" w:hAnsi="Courier New" w:cs="Courier New" w:hint="default"/>
+      </w:rPr>
+    </w:lvl>
+    <w:lvl w:ilvl="2" w:tplc="04090005" w:tentative="1">
+      <w:start w:val="1"/>
+      <w:numFmt w:val="bullet"/>
+      <w:lvlText w:val=""/>
+      <w:lvlJc w:val="left"/>
+      <w:pPr>
+        <w:ind w:left="2160" w:hanging="360"/>
+      </w:pPr>
+      <w:rPr>
+        <w:rFonts w:ascii="Wingdings" w:hAnsi="Wingdings" w:hint="default"/>
+      </w:rPr>
+    </w:lvl>
+    <w:lvl w:ilvl="3" w:tplc="04090001" w:tentative="1">
+      <w:start w:val="1"/>
+      <w:numFmt w:val="bullet"/>
+      <w:lvlText w:val=""/>
+      <w:lvlJc w:val="left"/>
+      <w:pPr>
+        <w:ind w:left="2880" w:hanging="360"/>
+      </w:pPr>
+      <w:rPr>
+        <w:rFonts w:ascii="Symbol" w:hAnsi="Symbol" w:hint="default"/>
+      </w:rPr>
+    </w:lvl>
+    <w:lvl w:ilvl="4" w:tplc="04090003" w:tentative="1">
+      <w:start w:val="1"/>
+      <w:numFmt w:val="bullet"/>
+      <w:lvlText w:val="o"/>
+      <w:lvlJc w:val="left"/>
+      <w:pPr>
+        <w:ind w:left="3600" w:hanging="360"/>
+      </w:pPr>
+      <w:rPr>
+        <w:rFonts w:ascii="Courier New" w:hAnsi="Courier New" w:cs="Courier New" w:hint="default"/>
+      </w:rPr>
+    </w:lvl>
+    <w:lvl w:ilvl="5" w:tplc="04090005" w:tentative="1">
+      <w:start w:val="1"/>
+      <w:numFmt w:val="bullet"/>
+      <w:lvlText w:val=""/>
+      <w:lvlJc w:val="left"/>
+      <w:pPr>
+        <w:ind w:left="4320" w:hanging="360"/>
+      </w:pPr>
+      <w:rPr>
+        <w:rFonts w:ascii="Wingdings" w:hAnsi="Wingdings" w:hint="default"/>
+      </w:rPr>
+    </w:lvl>
+    <w:lvl w:ilvl="6" w:tplc="04090001" w:tentative="1">
+      <w:start w:val="1"/>
+      <w:numFmt w:val="bullet"/>
+      <w:lvlText w:val=""/>
+      <w:lvlJc w:val="left"/>
+      <w:pPr>
+        <w:ind w:left="5040" w:hanging="360"/>
+      </w:pPr>
+      <w:rPr>
+        <w:rFonts w:ascii="Symbol" w:hAnsi="Symbol" w:hint="default"/>
+      </w:rPr>
+    </w:lvl>
+    <w:lvl w:ilvl="7" w:tplc="04090003" w:tentative="1">
+      <w:start w:val="1"/>
+      <w:numFmt w:val="bullet"/>
+      <w:lvlText w:val="o"/>
+      <w:lvlJc w:val="left"/>
+      <w:pPr>
+        <w:ind w:left="5760" w:hanging="360"/>
+      </w:pPr>
+      <w:rPr>
+        <w:rFonts w:ascii="Courier New" w:hAnsi="Courier New" w:cs="Courier New" w:hint="default"/>
+      </w:rPr>
+    </w:lvl>
+    <w:lvl w:ilvl="8" w:tplc="04090005" w:tentative="1">
+      <w:start w:val="1"/>
+      <w:numFmt w:val="bullet"/>
+      <w:lvlText w:val=""/>
+      <w:lvlJc w:val="left"/>
+      <w:pPr>
+        <w:ind w:left="6480" w:hanging="360"/>
+      </w:pPr>
+      <w:rPr>
+        <w:rFonts w:ascii="Wingdings" w:hAnsi="Wingdings" w:hint="default"/>
+      </w:rPr>
+    </w:lvl>
+  </w:abstractNum>
+  <w:abstractNum w:abstractNumId="6" w15:restartNumberingAfterBreak="0">
     <w:nsid w:val="640B5225"/>
     <w:multiLevelType w:val="multilevel"/>
     <w:tmpl w:val="57C47EC8"/>
@@ -2829,7 +3033,7 @@
     </w:lvl>
   </w:abstractNum>
   <w:num w:numId="1" w16cid:durableId="751703640">
-    <w:abstractNumId w:val="5"/>
+    <w:abstractNumId w:val="6"/>
   </w:num>
   <w:num w:numId="2" w16cid:durableId="21715846">
     <w:abstractNumId w:val="3"/>
@@ -2845,6 +3049,9 @@
   </w:num>
   <w:num w:numId="6" w16cid:durableId="1316450997">
     <w:abstractNumId w:val="1"/>
+  </w:num>
+  <w:num w:numId="7" w16cid:durableId="1496530533">
+    <w:abstractNumId w:val="5"/>
   </w:num>
 </w:numbering>
 </file>
@@ -3547,6 +3754,17 @@
       <w:szCs w:val="56"/>
     </w:rPr>
   </w:style>
+  <w:style w:type="paragraph" w:styleId="ListParagraph">
+    <w:name w:val="List Paragraph"/>
+    <w:basedOn w:val="Normal"/>
+    <w:uiPriority w:val="34"/>
+    <w:qFormat/>
+    <w:rsid w:val="00E657E1"/>
+    <w:pPr>
+      <w:ind w:left="720"/>
+      <w:contextualSpacing/>
+    </w:pPr>
+  </w:style>
 </w:styles>
 </file>
 

</xml_diff>